<commit_message>
separate participant analysis and general analysis in two scripts
</commit_message>
<xml_diff>
--- a/documents/Participant_feedback12.docx
+++ b/documents/Participant_feedback12.docx
@@ -206,16 +206,11 @@
         <w:t xml:space="preserve">et de vous situer </w:t>
       </w:r>
       <w:r>
-        <w:t xml:space="preserve">au moment indiqué. Lorsque vous êtes </w:t>
-      </w:r>
-      <w:proofErr w:type="spellStart"/>
-      <w:r>
-        <w:t>prêt</w:t>
+        <w:t>au moment indiqué. Lorsque vous êtes prêt</w:t>
       </w:r>
       <w:r>
         <w:t>-e</w:t>
       </w:r>
-      <w:proofErr w:type="spellEnd"/>
       <w:r>
         <w:t xml:space="preserve">, appuyez sur </w:t>
       </w:r>
@@ -347,135 +342,107 @@
     </w:p>
     <w:p>
       <w:pPr>
-        <w:pStyle w:val="Paragraphedeliste"/>
+        <w:ind w:firstLine="708"/>
         <w:jc w:val="both"/>
       </w:pPr>
       <w:r>
         <w:t>Bien, pas de problèmes.</w:t>
       </w:r>
-    </w:p>
-    <w:p>
-      <w:pPr>
-        <w:jc w:val="both"/>
-        <w:rPr>
-          <w:b/>
-        </w:rPr>
-      </w:pPr>
-      <w:r>
-        <w:rPr>
-          <w:b/>
-        </w:rPr>
-        <w:t>Y avait-il un événement ou une date qui ressortait particulièrement ou avait une signification pour vous ?</w:t>
-      </w:r>
-    </w:p>
-    <w:p>
-      <w:pPr>
-        <w:jc w:val="both"/>
-      </w:pPr>
-      <w:r>
-        <w:rPr>
-          <w:b/>
-        </w:rPr>
-        <w:tab/>
-      </w:r>
-      <w:r>
-        <w:t>Non, pas spécialement.</w:t>
-      </w:r>
-    </w:p>
-    <w:p>
-      <w:pPr>
-        <w:jc w:val="both"/>
-        <w:rPr>
-          <w:b/>
-        </w:rPr>
-      </w:pPr>
-      <w:r>
-        <w:rPr>
-          <w:b/>
-        </w:rPr>
-        <w:t>Comment avez-vous appris les événements (</w:t>
-      </w:r>
-      <w:proofErr w:type="spellStart"/>
-      <w:r>
-        <w:rPr>
-          <w:b/>
-        </w:rPr>
-        <w:t>ré-ordonnés</w:t>
-      </w:r>
-      <w:proofErr w:type="spellEnd"/>
-      <w:r>
-        <w:rPr>
-          <w:b/>
-        </w:rPr>
-        <w:t>, facilités/difficultés) ?</w:t>
-      </w:r>
-    </w:p>
-    <w:p>
-      <w:pPr>
-        <w:pStyle w:val="Paragraphedeliste"/>
-        <w:jc w:val="both"/>
-      </w:pPr>
-      <w:r>
-        <w:t>Le participant a appris les événements par colonne.</w:t>
-      </w:r>
-    </w:p>
-    <w:p>
-      <w:pPr>
-        <w:jc w:val="both"/>
-        <w:rPr>
-          <w:b/>
-        </w:rPr>
-      </w:pPr>
-      <w:r>
-        <w:rPr>
-          <w:b/>
-        </w:rPr>
-        <w:t>Qu’avez-vous pensé de la différen</w:t>
-      </w:r>
-      <w:r>
-        <w:rPr>
-          <w:b/>
-        </w:rPr>
-        <w:t xml:space="preserve">ce entre réel et fictif (cela </w:t>
-      </w:r>
-      <w:proofErr w:type="spellStart"/>
-      <w:r>
-        <w:rPr>
-          <w:b/>
-        </w:rPr>
-        <w:t>a-t-</w:t>
-      </w:r>
-      <w:r>
-        <w:rPr>
-          <w:b/>
-        </w:rPr>
-        <w:t>il</w:t>
-      </w:r>
-      <w:proofErr w:type="spellEnd"/>
-      <w:r>
-        <w:rPr>
-          <w:b/>
-        </w:rPr>
-        <w:t xml:space="preserve"> affecté l’apprentissage ou la réponse ?)</w:t>
-      </w:r>
-    </w:p>
-    <w:p>
-      <w:pPr>
-        <w:jc w:val="both"/>
-      </w:pPr>
-      <w:r>
-        <w:rPr>
-          <w:b/>
-        </w:rPr>
-        <w:tab/>
-      </w:r>
-      <w:r>
-        <w:t>Cela n’a pas affecté l’apprentissage, même si le participant</w:t>
+      <w:r>
+        <w:t xml:space="preserve"> Parfois il y avait confusion entre « Curiosity Mars » et « humain Mars » (dans l’apprentissage mais surtout dans la réponse, puisque le participant voyait « Mars » à l’écran).</w:t>
       </w:r>
       <w:bookmarkStart w:id="0" w:name="_GoBack"/>
       <w:bookmarkEnd w:id="0"/>
-      <w:r>
-        <w:t xml:space="preserve"> était étonné de certains événements (i.e. viandes artificielles).</w:t>
+    </w:p>
+    <w:p>
+      <w:pPr>
+        <w:jc w:val="both"/>
+        <w:rPr>
+          <w:b/>
+        </w:rPr>
+      </w:pPr>
+      <w:r>
+        <w:rPr>
+          <w:b/>
+        </w:rPr>
+        <w:t>Y avait-il un événement ou une date qui ressortait particulièrement ou avait une signification pour vous ?</w:t>
+      </w:r>
+    </w:p>
+    <w:p>
+      <w:pPr>
+        <w:jc w:val="both"/>
+      </w:pPr>
+      <w:r>
+        <w:rPr>
+          <w:b/>
+        </w:rPr>
+        <w:tab/>
+      </w:r>
+      <w:r>
+        <w:t>Non, pas spécialement.</w:t>
+      </w:r>
+    </w:p>
+    <w:p>
+      <w:pPr>
+        <w:jc w:val="both"/>
+        <w:rPr>
+          <w:b/>
+        </w:rPr>
+      </w:pPr>
+      <w:r>
+        <w:rPr>
+          <w:b/>
+        </w:rPr>
+        <w:t>Comment avez-vous appris les événements (ré-ordonnés, facilités/difficultés) ?</w:t>
+      </w:r>
+    </w:p>
+    <w:p>
+      <w:pPr>
+        <w:pStyle w:val="Paragraphedeliste"/>
+        <w:jc w:val="both"/>
+      </w:pPr>
+      <w:r>
+        <w:t>Le participant a appris les événements par colonne.</w:t>
+      </w:r>
+    </w:p>
+    <w:p>
+      <w:pPr>
+        <w:jc w:val="both"/>
+        <w:rPr>
+          <w:b/>
+        </w:rPr>
+      </w:pPr>
+      <w:r>
+        <w:rPr>
+          <w:b/>
+        </w:rPr>
+        <w:t>Qu’avez-vous pensé de la différen</w:t>
+      </w:r>
+      <w:r>
+        <w:rPr>
+          <w:b/>
+        </w:rPr>
+        <w:t>ce entre réel et fictif (cela a-t-</w:t>
+      </w:r>
+      <w:r>
+        <w:rPr>
+          <w:b/>
+        </w:rPr>
+        <w:t>il affecté l’apprentissage ou la réponse ?)</w:t>
+      </w:r>
+    </w:p>
+    <w:p>
+      <w:pPr>
+        <w:jc w:val="both"/>
+      </w:pPr>
+      <w:r>
+        <w:rPr>
+          <w:b/>
+        </w:rPr>
+        <w:tab/>
+      </w:r>
+      <w:r>
+        <w:t>Cela n’a pas affecté l’apprentissage, même si le participant était étonné de certains événements (i.e. viandes artificielles).</w:t>
       </w:r>
     </w:p>
     <w:p>

</xml_diff>